<commit_message>
Update Product Information Form (for POs).docx
</commit_message>
<xml_diff>
--- a/Website Mockups/Phase 2/Product Information Form (for POs).docx
+++ b/Website Mockups/Phase 2/Product Information Form (for POs).docx
@@ -152,13 +152,7 @@
           <w:rPr>
             <w:rStyle w:val="Hyperlink"/>
           </w:rPr>
-          <w:t>-w</w:t>
-        </w:r>
-        <w:r>
-          <w:rPr>
-            <w:rStyle w:val="Hyperlink"/>
-          </w:rPr>
-          <w:t>ebsite</w:t>
+          <w:t>-website</w:t>
         </w:r>
       </w:hyperlink>
       <w:r>
@@ -181,9 +175,10 @@
       </w:tblPr>
       <w:tblGrid>
         <w:gridCol w:w="2405"/>
-        <w:gridCol w:w="2188"/>
-        <w:gridCol w:w="2922"/>
-        <w:gridCol w:w="2855"/>
+        <w:gridCol w:w="1843"/>
+        <w:gridCol w:w="1843"/>
+        <w:gridCol w:w="2126"/>
+        <w:gridCol w:w="2153"/>
       </w:tblGrid>
       <w:tr>
         <w:trPr>
@@ -223,21 +218,14 @@
                 <w:rFonts w:asciiTheme="majorHAnsi" w:hAnsiTheme="majorHAnsi" w:cstheme="majorHAnsi"/>
                 <w:color w:val="FF0000"/>
               </w:rPr>
-              <w:t xml:space="preserve"> </w:t>
-            </w:r>
-            <w:r>
-              <w:rPr>
-                <w:rFonts w:asciiTheme="majorHAnsi" w:hAnsiTheme="majorHAnsi" w:cstheme="majorHAnsi"/>
-                <w:color w:val="FF0000"/>
-              </w:rPr>
-              <w:t>*</w:t>
+              <w:t xml:space="preserve"> *</w:t>
             </w:r>
           </w:p>
         </w:tc>
         <w:tc>
           <w:tcPr>
             <w:tcW w:w="7965" w:type="dxa"/>
-            <w:gridSpan w:val="3"/>
+            <w:gridSpan w:val="4"/>
           </w:tcPr>
           <w:p>
             <w:pPr>
@@ -286,21 +274,14 @@
                 <w:rFonts w:asciiTheme="majorHAnsi" w:hAnsiTheme="majorHAnsi" w:cstheme="majorHAnsi"/>
                 <w:color w:val="FF0000"/>
               </w:rPr>
-              <w:t xml:space="preserve"> </w:t>
-            </w:r>
-            <w:r>
-              <w:rPr>
-                <w:rFonts w:asciiTheme="majorHAnsi" w:hAnsiTheme="majorHAnsi" w:cstheme="majorHAnsi"/>
-                <w:color w:val="FF0000"/>
-              </w:rPr>
-              <w:t>*</w:t>
+              <w:t xml:space="preserve"> *</w:t>
             </w:r>
           </w:p>
         </w:tc>
         <w:tc>
           <w:tcPr>
             <w:tcW w:w="7965" w:type="dxa"/>
-            <w:gridSpan w:val="3"/>
+            <w:gridSpan w:val="4"/>
           </w:tcPr>
           <w:p>
             <w:pPr>
@@ -348,14 +329,7 @@
                 <w:rFonts w:asciiTheme="majorHAnsi" w:hAnsiTheme="majorHAnsi" w:cstheme="majorHAnsi"/>
                 <w:color w:val="FF0000"/>
               </w:rPr>
-              <w:t xml:space="preserve"> </w:t>
-            </w:r>
-            <w:r>
-              <w:rPr>
-                <w:rFonts w:asciiTheme="majorHAnsi" w:hAnsiTheme="majorHAnsi" w:cstheme="majorHAnsi"/>
-                <w:color w:val="FF0000"/>
-              </w:rPr>
-              <w:t>*</w:t>
+              <w:t xml:space="preserve"> *</w:t>
             </w:r>
           </w:p>
           <w:p>
@@ -394,7 +368,7 @@
         </w:tc>
         <w:tc>
           <w:tcPr>
-            <w:tcW w:w="2188" w:type="dxa"/>
+            <w:tcW w:w="1843" w:type="dxa"/>
           </w:tcPr>
           <w:p>
             <w:pPr>
@@ -407,13 +381,15 @@
               <w:rPr>
                 <w:rFonts w:asciiTheme="majorHAnsi" w:hAnsiTheme="majorHAnsi" w:cstheme="majorHAnsi"/>
               </w:rPr>
-              <w:t>SAAS / SDKs</w:t>
-            </w:r>
-          </w:p>
-        </w:tc>
-        <w:tc>
-          <w:tcPr>
-            <w:tcW w:w="2922" w:type="dxa"/>
+              <w:t>SDK</w:t>
+            </w:r>
+            <w:bookmarkStart w:id="0" w:name="_GoBack"/>
+            <w:bookmarkEnd w:id="0"/>
+          </w:p>
+        </w:tc>
+        <w:tc>
+          <w:tcPr>
+            <w:tcW w:w="1843" w:type="dxa"/>
           </w:tcPr>
           <w:p>
             <w:pPr>
@@ -426,13 +402,13 @@
               <w:rPr>
                 <w:rFonts w:asciiTheme="majorHAnsi" w:hAnsiTheme="majorHAnsi" w:cstheme="majorHAnsi"/>
               </w:rPr>
-              <w:t>On-Premise / Private Cloud</w:t>
-            </w:r>
-          </w:p>
-        </w:tc>
-        <w:tc>
-          <w:tcPr>
-            <w:tcW w:w="2855" w:type="dxa"/>
+              <w:t>Email</w:t>
+            </w:r>
+          </w:p>
+        </w:tc>
+        <w:tc>
+          <w:tcPr>
+            <w:tcW w:w="2126" w:type="dxa"/>
           </w:tcPr>
           <w:p>
             <w:pPr>
@@ -446,16 +422,35 @@
               <w:rPr>
                 <w:rFonts w:asciiTheme="majorHAnsi" w:hAnsiTheme="majorHAnsi" w:cstheme="majorHAnsi"/>
               </w:rPr>
+              <w:t>Cloud</w:t>
+            </w:r>
+          </w:p>
+          <w:p>
+            <w:pPr>
+              <w:jc w:val="center"/>
+              <w:rPr>
+                <w:rFonts w:asciiTheme="majorHAnsi" w:hAnsiTheme="majorHAnsi" w:cstheme="majorHAnsi"/>
+              </w:rPr>
+            </w:pPr>
+          </w:p>
+        </w:tc>
+        <w:tc>
+          <w:tcPr>
+            <w:tcW w:w="2153" w:type="dxa"/>
+          </w:tcPr>
+          <w:p>
+            <w:pPr>
+              <w:jc w:val="center"/>
+              <w:rPr>
+                <w:rFonts w:asciiTheme="majorHAnsi" w:hAnsiTheme="majorHAnsi" w:cstheme="majorHAnsi"/>
+              </w:rPr>
+            </w:pPr>
+            <w:r>
+              <w:rPr>
+                <w:rFonts w:asciiTheme="majorHAnsi" w:hAnsiTheme="majorHAnsi" w:cstheme="majorHAnsi"/>
+              </w:rPr>
               <w:t>Appliances</w:t>
             </w:r>
-          </w:p>
-          <w:p>
-            <w:pPr>
-              <w:jc w:val="center"/>
-              <w:rPr>
-                <w:rFonts w:asciiTheme="majorHAnsi" w:hAnsiTheme="majorHAnsi" w:cstheme="majorHAnsi"/>
-              </w:rPr>
-            </w:pPr>
           </w:p>
         </w:tc>
       </w:tr>
@@ -497,14 +492,7 @@
                 <w:rFonts w:asciiTheme="majorHAnsi" w:hAnsiTheme="majorHAnsi" w:cstheme="majorHAnsi"/>
                 <w:color w:val="FF0000"/>
               </w:rPr>
-              <w:t xml:space="preserve"> </w:t>
-            </w:r>
-            <w:r>
-              <w:rPr>
-                <w:rFonts w:asciiTheme="majorHAnsi" w:hAnsiTheme="majorHAnsi" w:cstheme="majorHAnsi"/>
-                <w:color w:val="FF0000"/>
-              </w:rPr>
-              <w:t>*</w:t>
+              <w:t xml:space="preserve"> *</w:t>
             </w:r>
           </w:p>
           <w:p>
@@ -537,7 +525,7 @@
         <w:tc>
           <w:tcPr>
             <w:tcW w:w="7965" w:type="dxa"/>
-            <w:gridSpan w:val="3"/>
+            <w:gridSpan w:val="4"/>
           </w:tcPr>
           <w:p>
             <w:pPr>
@@ -586,14 +574,7 @@
                 <w:rFonts w:asciiTheme="majorHAnsi" w:hAnsiTheme="majorHAnsi" w:cstheme="majorHAnsi"/>
                 <w:color w:val="FF0000"/>
               </w:rPr>
-              <w:t xml:space="preserve"> </w:t>
-            </w:r>
-            <w:r>
-              <w:rPr>
-                <w:rFonts w:asciiTheme="majorHAnsi" w:hAnsiTheme="majorHAnsi" w:cstheme="majorHAnsi"/>
-                <w:color w:val="FF0000"/>
-              </w:rPr>
-              <w:t>*</w:t>
+              <w:t xml:space="preserve"> *</w:t>
             </w:r>
           </w:p>
           <w:p>
@@ -619,7 +600,7 @@
                 <w:i/>
                 <w:iCs/>
               </w:rPr>
-              <w:t>(</w:t>
+              <w:t>(Paste most recent diagram or sketch of Product</w:t>
             </w:r>
             <w:r>
               <w:rPr>
@@ -627,7 +608,7 @@
                 <w:i/>
                 <w:iCs/>
               </w:rPr>
-              <w:t xml:space="preserve">Paste most recent diagram or sketch </w:t>
+              <w:t xml:space="preserve"> diagram</w:t>
             </w:r>
             <w:r>
               <w:rPr>
@@ -635,38 +616,14 @@
                 <w:i/>
                 <w:iCs/>
               </w:rPr>
-              <w:t>of Product</w:t>
-            </w:r>
-            <w:r>
-              <w:rPr>
-                <w:rFonts w:asciiTheme="majorHAnsi" w:hAnsiTheme="majorHAnsi" w:cstheme="majorHAnsi"/>
-                <w:i/>
-                <w:iCs/>
-              </w:rPr>
-              <w:t xml:space="preserve"> diagram</w:t>
-            </w:r>
-            <w:r>
-              <w:rPr>
-                <w:rFonts w:asciiTheme="majorHAnsi" w:hAnsiTheme="majorHAnsi" w:cstheme="majorHAnsi"/>
-                <w:i/>
-                <w:iCs/>
-              </w:rPr>
-              <w:t>. Link to Illustrator file if available</w:t>
-            </w:r>
-            <w:r>
-              <w:rPr>
-                <w:rFonts w:asciiTheme="majorHAnsi" w:hAnsiTheme="majorHAnsi" w:cstheme="majorHAnsi"/>
-                <w:i/>
-                <w:iCs/>
-              </w:rPr>
-              <w:t>.)</w:t>
+              <w:t>. Link to Illustrator file if available.)</w:t>
             </w:r>
           </w:p>
         </w:tc>
         <w:tc>
           <w:tcPr>
             <w:tcW w:w="7965" w:type="dxa"/>
-            <w:gridSpan w:val="3"/>
+            <w:gridSpan w:val="4"/>
           </w:tcPr>
           <w:p>
             <w:pPr>
@@ -752,15 +709,7 @@
                 <w:b/>
                 <w:bCs/>
               </w:rPr>
-              <w:t>Title / Statement</w:t>
-            </w:r>
-            <w:r>
-              <w:rPr>
-                <w:rFonts w:asciiTheme="majorHAnsi" w:hAnsiTheme="majorHAnsi" w:cstheme="majorHAnsi"/>
-                <w:b/>
-                <w:bCs/>
-              </w:rPr>
-              <w:t>:</w:t>
+              <w:t>Title / Statement:</w:t>
             </w:r>
             <w:r>
               <w:rPr>
@@ -823,15 +772,7 @@
                 <w:b/>
                 <w:bCs/>
               </w:rPr>
-              <w:t>Body Text</w:t>
-            </w:r>
-            <w:r>
-              <w:rPr>
-                <w:rFonts w:asciiTheme="majorHAnsi" w:hAnsiTheme="majorHAnsi" w:cstheme="majorHAnsi"/>
-                <w:b/>
-                <w:bCs/>
-              </w:rPr>
-              <w:t>:</w:t>
+              <w:t>Body Text:</w:t>
             </w:r>
             <w:r>
               <w:rPr>
@@ -892,23 +833,7 @@
                 <w:b/>
                 <w:bCs/>
               </w:rPr>
-              <w:t>Icon</w:t>
-            </w:r>
-            <w:r>
-              <w:rPr>
-                <w:rFonts w:asciiTheme="majorHAnsi" w:hAnsiTheme="majorHAnsi" w:cstheme="majorHAnsi"/>
-                <w:b/>
-                <w:bCs/>
-              </w:rPr>
-              <w:t xml:space="preserve"> To Go With Text</w:t>
-            </w:r>
-            <w:r>
-              <w:rPr>
-                <w:rFonts w:asciiTheme="majorHAnsi" w:hAnsiTheme="majorHAnsi" w:cstheme="majorHAnsi"/>
-                <w:b/>
-                <w:bCs/>
-              </w:rPr>
-              <w:t>:</w:t>
+              <w:t>Icon To Go With Text:</w:t>
             </w:r>
             <w:r>
               <w:rPr>
@@ -1291,14 +1216,7 @@
                 <w:rFonts w:asciiTheme="majorHAnsi" w:hAnsiTheme="majorHAnsi" w:cstheme="majorHAnsi"/>
                 <w:color w:val="FF0000"/>
               </w:rPr>
-              <w:t xml:space="preserve"> </w:t>
-            </w:r>
-            <w:r>
-              <w:rPr>
-                <w:rFonts w:asciiTheme="majorHAnsi" w:hAnsiTheme="majorHAnsi" w:cstheme="majorHAnsi"/>
-                <w:color w:val="FF0000"/>
-              </w:rPr>
-              <w:t>*</w:t>
+              <w:t xml:space="preserve"> *</w:t>
             </w:r>
           </w:p>
           <w:p>
@@ -1359,16 +1277,7 @@
                 <w:bCs/>
                 <w:color w:val="FF0000"/>
               </w:rPr>
-              <w:t xml:space="preserve"> </w:t>
-            </w:r>
-            <w:r>
-              <w:rPr>
-                <w:rFonts w:asciiTheme="majorHAnsi" w:hAnsiTheme="majorHAnsi" w:cstheme="majorHAnsi"/>
-                <w:b/>
-                <w:bCs/>
-                <w:color w:val="FF0000"/>
-              </w:rPr>
-              <w:t>*</w:t>
+              <w:t xml:space="preserve"> *</w:t>
             </w:r>
           </w:p>
           <w:p>
@@ -1385,15 +1294,7 @@
                 <w:i/>
                 <w:iCs/>
               </w:rPr>
-              <w:t>(Paste icon or a sketch a suggested icon.</w:t>
-            </w:r>
-            <w:r>
-              <w:rPr>
-                <w:rFonts w:asciiTheme="majorHAnsi" w:hAnsiTheme="majorHAnsi" w:cstheme="majorHAnsi"/>
-                <w:i/>
-                <w:iCs/>
-              </w:rPr>
-              <w:t>)</w:t>
+              <w:t>(Paste icon or a sketch a suggested icon.)</w:t>
             </w:r>
           </w:p>
         </w:tc>
@@ -1456,14 +1357,7 @@
                 <w:rFonts w:asciiTheme="majorHAnsi" w:hAnsiTheme="majorHAnsi" w:cstheme="majorHAnsi"/>
                 <w:color w:val="FF0000"/>
               </w:rPr>
-              <w:t xml:space="preserve"> </w:t>
-            </w:r>
-            <w:r>
-              <w:rPr>
-                <w:rFonts w:asciiTheme="majorHAnsi" w:hAnsiTheme="majorHAnsi" w:cstheme="majorHAnsi"/>
-                <w:color w:val="FF0000"/>
-              </w:rPr>
-              <w:t>*</w:t>
+              <w:t xml:space="preserve"> *</w:t>
             </w:r>
           </w:p>
           <w:p>
@@ -1513,37 +1407,14 @@
                 <w:b/>
                 <w:bCs/>
               </w:rPr>
-              <w:t xml:space="preserve">Icon </w:t>
-            </w:r>
-            <w:r>
-              <w:rPr>
-                <w:rFonts w:asciiTheme="majorHAnsi" w:hAnsiTheme="majorHAnsi" w:cstheme="majorHAnsi"/>
-                <w:b/>
-                <w:bCs/>
-              </w:rPr>
-              <w:t xml:space="preserve">2 </w:t>
-            </w:r>
-            <w:r>
-              <w:rPr>
-                <w:rFonts w:asciiTheme="majorHAnsi" w:hAnsiTheme="majorHAnsi" w:cstheme="majorHAnsi"/>
-                <w:b/>
-                <w:bCs/>
-              </w:rPr>
-              <w:t>to go with text:</w:t>
+              <w:t>Icon 2 to go with text:</w:t>
             </w:r>
             <w:r>
               <w:rPr>
                 <w:rFonts w:asciiTheme="majorHAnsi" w:hAnsiTheme="majorHAnsi" w:cstheme="majorHAnsi"/>
                 <w:color w:val="FF0000"/>
               </w:rPr>
-              <w:t xml:space="preserve"> </w:t>
-            </w:r>
-            <w:r>
-              <w:rPr>
-                <w:rFonts w:asciiTheme="majorHAnsi" w:hAnsiTheme="majorHAnsi" w:cstheme="majorHAnsi"/>
-                <w:color w:val="FF0000"/>
-              </w:rPr>
-              <w:t>*</w:t>
+              <w:t xml:space="preserve"> *</w:t>
             </w:r>
           </w:p>
           <w:p>
@@ -1623,14 +1494,7 @@
                 <w:rFonts w:asciiTheme="majorHAnsi" w:hAnsiTheme="majorHAnsi" w:cstheme="majorHAnsi"/>
                 <w:color w:val="FF0000"/>
               </w:rPr>
-              <w:t xml:space="preserve"> </w:t>
-            </w:r>
-            <w:r>
-              <w:rPr>
-                <w:rFonts w:asciiTheme="majorHAnsi" w:hAnsiTheme="majorHAnsi" w:cstheme="majorHAnsi"/>
-                <w:color w:val="FF0000"/>
-              </w:rPr>
-              <w:t>*</w:t>
+              <w:t xml:space="preserve"> *</w:t>
             </w:r>
           </w:p>
           <w:p>
@@ -1680,37 +1544,14 @@
                 <w:b/>
                 <w:bCs/>
               </w:rPr>
-              <w:t xml:space="preserve">Icon </w:t>
-            </w:r>
-            <w:r>
-              <w:rPr>
-                <w:rFonts w:asciiTheme="majorHAnsi" w:hAnsiTheme="majorHAnsi" w:cstheme="majorHAnsi"/>
-                <w:b/>
-                <w:bCs/>
-              </w:rPr>
-              <w:t xml:space="preserve">3 </w:t>
-            </w:r>
-            <w:r>
-              <w:rPr>
-                <w:rFonts w:asciiTheme="majorHAnsi" w:hAnsiTheme="majorHAnsi" w:cstheme="majorHAnsi"/>
-                <w:b/>
-                <w:bCs/>
-              </w:rPr>
-              <w:t>to go with text:</w:t>
+              <w:t>Icon 3 to go with text:</w:t>
             </w:r>
             <w:r>
               <w:rPr>
                 <w:rFonts w:asciiTheme="majorHAnsi" w:hAnsiTheme="majorHAnsi" w:cstheme="majorHAnsi"/>
                 <w:color w:val="FF0000"/>
               </w:rPr>
-              <w:t xml:space="preserve"> </w:t>
-            </w:r>
-            <w:r>
-              <w:rPr>
-                <w:rFonts w:asciiTheme="majorHAnsi" w:hAnsiTheme="majorHAnsi" w:cstheme="majorHAnsi"/>
-                <w:color w:val="FF0000"/>
-              </w:rPr>
-              <w:t>*</w:t>
+              <w:t xml:space="preserve"> *</w:t>
             </w:r>
           </w:p>
           <w:p>
@@ -1840,23 +1681,7 @@
                 <w:b/>
                 <w:bCs/>
               </w:rPr>
-              <w:t xml:space="preserve">Icon </w:t>
-            </w:r>
-            <w:r>
-              <w:rPr>
-                <w:rFonts w:asciiTheme="majorHAnsi" w:hAnsiTheme="majorHAnsi" w:cstheme="majorHAnsi"/>
-                <w:b/>
-                <w:bCs/>
-              </w:rPr>
-              <w:t>4</w:t>
-            </w:r>
-            <w:r>
-              <w:rPr>
-                <w:rFonts w:asciiTheme="majorHAnsi" w:hAnsiTheme="majorHAnsi" w:cstheme="majorHAnsi"/>
-                <w:b/>
-                <w:bCs/>
-              </w:rPr>
-              <w:t xml:space="preserve"> to go with text:</w:t>
+              <w:t>Icon 4 to go with text:</w:t>
             </w:r>
           </w:p>
           <w:p>
@@ -1988,23 +1813,7 @@
                 <w:b/>
                 <w:bCs/>
               </w:rPr>
-              <w:t xml:space="preserve">Icon </w:t>
-            </w:r>
-            <w:r>
-              <w:rPr>
-                <w:rFonts w:asciiTheme="majorHAnsi" w:hAnsiTheme="majorHAnsi" w:cstheme="majorHAnsi"/>
-                <w:b/>
-                <w:bCs/>
-              </w:rPr>
-              <w:t>5</w:t>
-            </w:r>
-            <w:r>
-              <w:rPr>
-                <w:rFonts w:asciiTheme="majorHAnsi" w:hAnsiTheme="majorHAnsi" w:cstheme="majorHAnsi"/>
-                <w:b/>
-                <w:bCs/>
-              </w:rPr>
-              <w:t xml:space="preserve"> to go with text:</w:t>
+              <w:t>Icon 5 to go with text:</w:t>
             </w:r>
           </w:p>
           <w:p>
@@ -2136,23 +1945,7 @@
                 <w:b/>
                 <w:bCs/>
               </w:rPr>
-              <w:t xml:space="preserve">Icon </w:t>
-            </w:r>
-            <w:r>
-              <w:rPr>
-                <w:rFonts w:asciiTheme="majorHAnsi" w:hAnsiTheme="majorHAnsi" w:cstheme="majorHAnsi"/>
-                <w:b/>
-                <w:bCs/>
-              </w:rPr>
-              <w:t>6</w:t>
-            </w:r>
-            <w:r>
-              <w:rPr>
-                <w:rFonts w:asciiTheme="majorHAnsi" w:hAnsiTheme="majorHAnsi" w:cstheme="majorHAnsi"/>
-                <w:b/>
-                <w:bCs/>
-              </w:rPr>
-              <w:t xml:space="preserve"> to go with text:</w:t>
+              <w:t>Icon 6 to go with text:</w:t>
             </w:r>
           </w:p>
           <w:p>
@@ -2291,8 +2084,6 @@
           <w:rFonts w:asciiTheme="majorHAnsi" w:hAnsiTheme="majorHAnsi" w:cstheme="majorHAnsi"/>
         </w:rPr>
       </w:pPr>
-      <w:bookmarkStart w:id="0" w:name="_GoBack"/>
-      <w:bookmarkEnd w:id="0"/>
     </w:p>
     <w:sectPr>
       <w:pgSz w:w="11906" w:h="16838"/>

</xml_diff>